<commit_message>
feat:add rk 3188;duo ethernet wlan0
</commit_message>
<xml_diff>
--- a/asys.net.docx
+++ b/asys.net.docx
@@ -1800,9 +1800,6 @@
     <w:p>
       <w:pPr>
         <w:ind w:leftChars="-607" w:left="-1275" w:firstLine="435"/>
-        <w:rPr>
-          <w:rFonts w:hint="eastAsia"/>
-        </w:rPr>
       </w:pPr>
       <w:r>
         <w:rPr>
@@ -1886,9 +1883,6 @@
           <w:ilvl w:val="1"/>
           <w:numId w:val="1"/>
         </w:numPr>
-        <w:rPr>
-          <w:rFonts w:hint="eastAsia"/>
-        </w:rPr>
       </w:pPr>
       <w:r>
         <w:rPr>
@@ -1898,11 +1892,6 @@
       </w:r>
     </w:p>
     <w:p>
-      <w:pPr>
-        <w:rPr>
-          <w:rFonts w:hint="eastAsia"/>
-        </w:rPr>
-      </w:pPr>
       <w:r>
         <w:rPr>
           <w:rFonts w:hint="eastAsia"/>
@@ -5340,9 +5329,6 @@
           <w:ilvl w:val="1"/>
           <w:numId w:val="1"/>
         </w:numPr>
-        <w:rPr>
-          <w:rFonts w:hint="eastAsia"/>
-        </w:rPr>
       </w:pPr>
       <w:r>
         <w:rPr>
@@ -5376,9 +5362,6 @@
           <w:ilvl w:val="0"/>
           <w:numId w:val="1"/>
         </w:numPr>
-        <w:rPr>
-          <w:rFonts w:hint="eastAsia"/>
-        </w:rPr>
       </w:pPr>
       <w:r>
         <w:rPr>
@@ -5391,11 +5374,6 @@
       </w:r>
     </w:p>
     <w:p>
-      <w:pPr>
-        <w:rPr>
-          <w:rFonts w:hint="eastAsia"/>
-        </w:rPr>
-      </w:pPr>
       <w:r>
         <w:rPr>
           <w:rFonts w:hint="eastAsia"/>
@@ -5446,11 +5424,6 @@
       </w:r>
     </w:p>
     <w:p>
-      <w:pPr>
-        <w:rPr>
-          <w:rFonts w:hint="eastAsia"/>
-        </w:rPr>
-      </w:pPr>
       <w:r>
         <w:rPr>
           <w:rFonts w:hint="eastAsia"/>
@@ -5483,9 +5456,6 @@
           <w:ilvl w:val="1"/>
           <w:numId w:val="1"/>
         </w:numPr>
-        <w:rPr>
-          <w:rFonts w:hint="eastAsia"/>
-        </w:rPr>
       </w:pPr>
       <w:proofErr w:type="gramStart"/>
       <w:r>
@@ -5501,11 +5471,6 @@
       <w:proofErr w:type="gramEnd"/>
     </w:p>
     <w:p>
-      <w:pPr>
-        <w:rPr>
-          <w:rFonts w:hint="eastAsia"/>
-        </w:rPr>
-      </w:pPr>
       <w:r>
         <w:t xml:space="preserve">Config.xml (base\core\res\res\values):    </w:t>
       </w:r>
@@ -5697,9 +5662,6 @@
     <w:p>
       <w:pPr>
         <w:ind w:firstLine="420"/>
-        <w:rPr>
-          <w:rFonts w:hint="eastAsia"/>
-        </w:rPr>
       </w:pPr>
       <w:r>
         <w:t xml:space="preserve">    &lt;/string-array&gt;</w:t>
@@ -5712,9 +5674,6 @@
           <w:ilvl w:val="1"/>
           <w:numId w:val="1"/>
         </w:numPr>
-        <w:rPr>
-          <w:rFonts w:hint="eastAsia"/>
-        </w:rPr>
       </w:pPr>
       <w:r>
         <w:t>NetworkStateTrackerHandler</w:t>
@@ -13842,9 +13801,6 @@
           <w:ilvl w:val="0"/>
           <w:numId w:val="1"/>
         </w:numPr>
-        <w:rPr>
-          <w:rFonts w:hint="eastAsia"/>
-        </w:rPr>
       </w:pPr>
       <w:r>
         <w:t>Ethernet</w:t>
@@ -13857,9 +13813,6 @@
           <w:ilvl w:val="1"/>
           <w:numId w:val="1"/>
         </w:numPr>
-        <w:rPr>
-          <w:rFonts w:hint="eastAsia"/>
-        </w:rPr>
       </w:pPr>
       <w:r>
         <w:rPr>
@@ -13875,9 +13828,6 @@
           <w:ilvl w:val="2"/>
           <w:numId w:val="1"/>
         </w:numPr>
-        <w:rPr>
-          <w:rFonts w:hint="eastAsia"/>
-        </w:rPr>
       </w:pPr>
       <w:r>
         <w:rPr>
@@ -14753,11 +14703,6 @@
       </w:r>
     </w:p>
     <w:p>
-      <w:pPr>
-        <w:rPr>
-          <w:rFonts w:hint="eastAsia"/>
-        </w:rPr>
-      </w:pPr>
       <w:r>
         <w:t>E</w:t>
       </w:r>
@@ -14769,9 +14714,6 @@
           <w:ilvl w:val="2"/>
           <w:numId w:val="1"/>
         </w:numPr>
-        <w:rPr>
-          <w:rFonts w:hint="eastAsia"/>
-        </w:rPr>
       </w:pPr>
       <w:proofErr w:type="gramStart"/>
       <w:r>
@@ -15998,13 +15940,7 @@
         <w:t>} </w:t>
       </w:r>
     </w:p>
-    <w:p>
-      <w:pPr>
-        <w:rPr>
-          <w:rFonts w:hint="eastAsia"/>
-        </w:rPr>
-      </w:pPr>
-    </w:p>
+    <w:p/>
     <w:p>
       <w:pPr>
         <w:pStyle w:val="3"/>
@@ -16012,20 +15948,12 @@
           <w:ilvl w:val="2"/>
           <w:numId w:val="1"/>
         </w:numPr>
-        <w:rPr>
-          <w:rFonts w:hint="eastAsia"/>
-        </w:rPr>
       </w:pPr>
       <w:r>
         <w:t>EthernetServiceImpl</w:t>
       </w:r>
     </w:p>
     <w:p>
-      <w:pPr>
-        <w:rPr>
-          <w:rFonts w:hint="eastAsia"/>
-        </w:rPr>
-      </w:pPr>
       <w:r>
         <w:rPr>
           <w:rFonts w:hint="eastAsia"/>
@@ -17909,13 +17837,7 @@
         <w:t>}  </w:t>
       </w:r>
     </w:p>
-    <w:p>
-      <w:pPr>
-        <w:rPr>
-          <w:rFonts w:hint="eastAsia"/>
-        </w:rPr>
-      </w:pPr>
-    </w:p>
+    <w:p/>
     <w:p>
       <w:proofErr w:type="gramStart"/>
       <w:r>
@@ -17931,11 +17853,6 @@
       </w:r>
     </w:p>
     <w:p>
-      <w:pPr>
-        <w:rPr>
-          <w:rFonts w:hint="eastAsia"/>
-        </w:rPr>
-      </w:pPr>
       <w:r>
         <w:t xml:space="preserve">            "/misc/ethernet/ipconfig.txt";</w:t>
       </w:r>
@@ -17947,13 +17864,7 @@
         <w:commentReference w:id="4"/>
       </w:r>
     </w:p>
-    <w:p>
-      <w:pPr>
-        <w:rPr>
-          <w:rFonts w:hint="eastAsia"/>
-        </w:rPr>
-      </w:pPr>
-    </w:p>
+    <w:p/>
     <w:p>
       <w:pPr>
         <w:pStyle w:val="3"/>
@@ -17961,27 +17872,13 @@
           <w:ilvl w:val="2"/>
           <w:numId w:val="1"/>
         </w:numPr>
-        <w:rPr>
-          <w:rFonts w:hint="eastAsia"/>
-        </w:rPr>
       </w:pPr>
       <w:r>
         <w:t>EthernetNetworkFactory</w:t>
       </w:r>
     </w:p>
-    <w:p>
-      <w:pPr>
-        <w:rPr>
-          <w:rFonts w:hint="eastAsia"/>
-        </w:rPr>
-      </w:pPr>
-    </w:p>
-    <w:p>
-      <w:pPr>
-        <w:rPr>
-          <w:rFonts w:hint="eastAsia"/>
-        </w:rPr>
-      </w:pPr>
+    <w:p/>
+    <w:p>
       <w:r>
         <w:rPr>
           <w:rFonts w:hint="eastAsia"/>
@@ -18487,7 +18384,7 @@
         <w:ind w:left="600"/>
         <w:jc w:val="left"/>
         <w:rPr>
-          <w:rFonts w:ascii="Consolas" w:eastAsia="宋体" w:hAnsi="Consolas" w:cs="Consolas" w:hint="eastAsia"/>
+          <w:rFonts w:ascii="Consolas" w:eastAsia="宋体" w:hAnsi="Consolas" w:cs="Consolas"/>
           <w:color w:val="5C5C5C"/>
           <w:kern w:val="0"/>
           <w:sz w:val="18"/>
@@ -18521,7 +18418,7 @@
         <w:ind w:left="600"/>
         <w:jc w:val="left"/>
         <w:rPr>
-          <w:rFonts w:ascii="Consolas" w:eastAsia="宋体" w:hAnsi="Consolas" w:cs="Consolas" w:hint="eastAsia"/>
+          <w:rFonts w:ascii="Consolas" w:eastAsia="宋体" w:hAnsi="Consolas" w:cs="Consolas"/>
           <w:color w:val="5C5C5C"/>
           <w:kern w:val="0"/>
           <w:sz w:val="18"/>
@@ -18622,7 +18519,7 @@
         <w:spacing w:afterAutospacing="1" w:line="270" w:lineRule="atLeast"/>
         <w:jc w:val="left"/>
         <w:rPr>
-          <w:rFonts w:ascii="Consolas" w:eastAsia="宋体" w:hAnsi="Consolas" w:cs="Consolas" w:hint="eastAsia"/>
+          <w:rFonts w:ascii="Consolas" w:eastAsia="宋体" w:hAnsi="Consolas" w:cs="Consolas"/>
           <w:color w:val="5C5C5C"/>
           <w:kern w:val="0"/>
           <w:sz w:val="18"/>
@@ -21019,19 +20916,8 @@
         <w:t>}  </w:t>
       </w:r>
     </w:p>
-    <w:p>
-      <w:pPr>
-        <w:rPr>
-          <w:rFonts w:hint="eastAsia"/>
-        </w:rPr>
-      </w:pPr>
-    </w:p>
-    <w:p>
-      <w:pPr>
-        <w:rPr>
-          <w:rFonts w:hint="eastAsia"/>
-        </w:rPr>
-      </w:pPr>
+    <w:p/>
+    <w:p>
       <w:r>
         <w:t>D</w:t>
       </w:r>
@@ -21049,9 +20935,6 @@
           <w:ilvl w:val="1"/>
           <w:numId w:val="1"/>
         </w:numPr>
-        <w:rPr>
-          <w:rFonts w:hint="eastAsia"/>
-        </w:rPr>
       </w:pPr>
       <w:r>
         <w:rPr>
@@ -21086,11 +20969,6 @@
       </w:r>
     </w:p>
     <w:p>
-      <w:pPr>
-        <w:rPr>
-          <w:rFonts w:hint="eastAsia"/>
-        </w:rPr>
-      </w:pPr>
       <w:r>
         <w:t>D</w:t>
       </w:r>
@@ -21125,7 +21003,7 @@
         <w:shd w:val="clear" w:color="auto" w:fill="F8F8F8"/>
         <w:rPr>
           <w:rStyle w:val="tracking-ad"/>
-          <w:rFonts w:ascii="Verdana" w:eastAsia="宋体" w:hAnsi="Verdana" w:cs="Consolas" w:hint="eastAsia"/>
+          <w:rFonts w:ascii="Verdana" w:eastAsia="宋体" w:hAnsi="Verdana" w:cs="Consolas"/>
           <w:color w:val="C0C0C0"/>
           <w:sz w:val="14"/>
           <w:szCs w:val="14"/>
@@ -21429,7 +21307,7 @@
         <w:shd w:val="clear" w:color="auto" w:fill="F8F8F8"/>
         <w:rPr>
           <w:rStyle w:val="tracking-ad"/>
-          <w:rFonts w:ascii="Verdana" w:eastAsia="宋体" w:hAnsi="Verdana" w:cs="Consolas" w:hint="eastAsia"/>
+          <w:rFonts w:ascii="Verdana" w:eastAsia="宋体" w:hAnsi="Verdana" w:cs="Consolas"/>
           <w:color w:val="C0C0C0"/>
           <w:sz w:val="14"/>
           <w:szCs w:val="14"/>
@@ -28843,13 +28721,7 @@
         <w:t>}  </w:t>
       </w:r>
     </w:p>
-    <w:p>
-      <w:pPr>
-        <w:rPr>
-          <w:rFonts w:hint="eastAsia"/>
-        </w:rPr>
-      </w:pPr>
-    </w:p>
+    <w:p/>
     <w:p>
       <w:pPr>
         <w:pStyle w:val="a5"/>
@@ -28874,7 +28746,7 @@
         <w:shd w:val="clear" w:color="auto" w:fill="F8F8F8"/>
         <w:rPr>
           <w:rStyle w:val="tracking-ad"/>
-          <w:rFonts w:ascii="Verdana" w:eastAsia="宋体" w:hAnsi="Verdana" w:cs="Consolas" w:hint="eastAsia"/>
+          <w:rFonts w:ascii="Verdana" w:eastAsia="宋体" w:hAnsi="Verdana" w:cs="Consolas"/>
           <w:color w:val="C0C0C0"/>
           <w:sz w:val="14"/>
           <w:szCs w:val="14"/>
@@ -29053,7 +28925,7 @@
         <w:shd w:val="clear" w:color="auto" w:fill="F8F8F8"/>
         <w:rPr>
           <w:rStyle w:val="tracking-ad"/>
-          <w:rFonts w:ascii="Verdana" w:eastAsia="宋体" w:hAnsi="Verdana" w:cs="Consolas" w:hint="eastAsia"/>
+          <w:rFonts w:ascii="Verdana" w:eastAsia="宋体" w:hAnsi="Verdana" w:cs="Consolas"/>
           <w:color w:val="C0C0C0"/>
           <w:sz w:val="14"/>
           <w:szCs w:val="14"/>
@@ -30206,13 +30078,7 @@
         <w:t>);  </w:t>
       </w:r>
     </w:p>
-    <w:p>
-      <w:pPr>
-        <w:rPr>
-          <w:rFonts w:hint="eastAsia"/>
-        </w:rPr>
-      </w:pPr>
-    </w:p>
+    <w:p/>
     <w:p>
       <w:pPr>
         <w:pStyle w:val="2"/>
@@ -31862,19 +31728,10 @@
         <w:t xml:space="preserve"> const char DHCP_CONFIG_PATH[]   = "/system/etc/dhcpcd/dhcpcd.conf";</w:t>
       </w:r>
     </w:p>
-    <w:p>
-      <w:pPr>
-        <w:rPr>
-          <w:rFonts w:hint="eastAsia"/>
-        </w:rPr>
-      </w:pPr>
-    </w:p>
+    <w:p/>
     <w:p>
       <w:pPr>
         <w:pStyle w:val="4"/>
-        <w:rPr>
-          <w:rFonts w:hint="eastAsia"/>
-        </w:rPr>
       </w:pPr>
       <w:r>
         <w:rPr>
@@ -31902,31 +31759,16 @@
       </w:r>
     </w:p>
     <w:p>
-      <w:pPr>
-        <w:rPr>
-          <w:rFonts w:hint="eastAsia"/>
-        </w:rPr>
-      </w:pPr>
       <w:r>
         <w:t>Native methods for managing network interfaces</w:t>
       </w:r>
     </w:p>
     <w:p>
-      <w:pPr>
-        <w:rPr>
-          <w:rFonts w:hint="eastAsia"/>
-        </w:rPr>
-      </w:pPr>
       <w:r>
         <w:t>frameworks/base/core/java/android/net/NetworkUtils.java</w:t>
       </w:r>
     </w:p>
     <w:p>
-      <w:pPr>
-        <w:rPr>
-          <w:rFonts w:hint="eastAsia"/>
-        </w:rPr>
-      </w:pPr>
       <w:r>
         <w:rPr>
           <w:rFonts w:hint="eastAsia"/>
@@ -32045,10 +31887,7 @@
         <w:commentReference w:id="10"/>
       </w:r>
       <w:r>
-        <w:t>(mInterfaceName, Net</w:t>
-      </w:r>
-      <w:r>
-        <w:t>workUtils.RESET_ALL_ADDRESSES);</w:t>
+        <w:t>(mInterfaceName, NetworkUtils.RESET_ALL_ADDRESSES);</w:t>
       </w:r>
     </w:p>
     <w:p>
@@ -32066,11 +31905,6 @@
       </w:r>
     </w:p>
     <w:p>
-      <w:pPr>
-        <w:rPr>
-          <w:rFonts w:hint="eastAsia"/>
-        </w:rPr>
-      </w:pPr>
       <w:proofErr w:type="gramStart"/>
       <w:r>
         <w:t>NetworkUtils.removeDefaultRoute(</w:t>
@@ -32080,30 +31914,16 @@
         <w:t>ifname);</w:t>
       </w:r>
     </w:p>
-    <w:p>
-      <w:pPr>
-        <w:rPr>
-          <w:rFonts w:hint="eastAsia"/>
-        </w:rPr>
-      </w:pPr>
-    </w:p>
+    <w:p/>
     <w:p>
       <w:pPr>
         <w:pStyle w:val="4"/>
-        <w:rPr>
-          <w:rFonts w:hint="eastAsia"/>
-        </w:rPr>
       </w:pPr>
       <w:r>
         <w:t>android_net_NetUtils.cpp</w:t>
       </w:r>
     </w:p>
     <w:p>
-      <w:pPr>
-        <w:rPr>
-          <w:rFonts w:hint="eastAsia"/>
-        </w:rPr>
-      </w:pPr>
       <w:r>
         <w:rPr>
           <w:rFonts w:hint="eastAsia"/>
@@ -33502,11 +33322,6 @@
       </w:r>
     </w:p>
     <w:p>
-      <w:pPr>
-        <w:rPr>
-          <w:rFonts w:hint="eastAsia"/>
-        </w:rPr>
-      </w:pPr>
       <w:r>
         <w:rPr>
           <w:rFonts w:hint="eastAsia"/>
@@ -33539,11 +33354,6 @@
       </w:r>
     </w:p>
     <w:p>
-      <w:pPr>
-        <w:rPr>
-          <w:rFonts w:hint="eastAsia"/>
-        </w:rPr>
-      </w:pPr>
       <w:r>
         <w:rPr>
           <w:rFonts w:hint="eastAsia"/>
@@ -33648,11 +33458,6 @@
       </w:r>
     </w:p>
     <w:p>
-      <w:pPr>
-        <w:rPr>
-          <w:rFonts w:hint="eastAsia"/>
-        </w:rPr>
-      </w:pPr>
       <w:r>
         <w:rPr>
           <w:rFonts w:hint="eastAsia"/>
@@ -33698,11 +33503,6 @@
     </w:p>
     <w:p/>
     <w:p>
-      <w:pPr>
-        <w:rPr>
-          <w:rFonts w:hint="eastAsia"/>
-        </w:rPr>
-      </w:pPr>
       <w:r>
         <w:rPr>
           <w:rFonts w:hint="eastAsia"/>
@@ -33760,11 +33560,6 @@
     </w:p>
     <w:p/>
     <w:p>
-      <w:pPr>
-        <w:rPr>
-          <w:rFonts w:hint="eastAsia"/>
-        </w:rPr>
-      </w:pPr>
       <w:r>
         <w:rPr>
           <w:rFonts w:hint="eastAsia"/>
@@ -33831,11 +33626,6 @@
       </w:r>
     </w:p>
     <w:p>
-      <w:pPr>
-        <w:rPr>
-          <w:rFonts w:hint="eastAsia"/>
-        </w:rPr>
-      </w:pPr>
       <w:r>
         <w:rPr>
           <w:rFonts w:hint="eastAsia"/>
@@ -33845,11 +33635,6 @@
     </w:p>
     <w:p/>
     <w:p>
-      <w:pPr>
-        <w:rPr>
-          <w:rFonts w:hint="eastAsia"/>
-        </w:rPr>
-      </w:pPr>
       <w:r>
         <w:rPr>
           <w:rFonts w:hint="eastAsia"/>
@@ -33922,11 +33707,6 @@
     </w:p>
     <w:p/>
     <w:p>
-      <w:pPr>
-        <w:rPr>
-          <w:rFonts w:hint="eastAsia"/>
-        </w:rPr>
-      </w:pPr>
       <w:r>
         <w:rPr>
           <w:rFonts w:hint="eastAsia"/>
@@ -33980,11 +33760,6 @@
     </w:p>
     <w:p/>
     <w:p>
-      <w:pPr>
-        <w:rPr>
-          <w:rFonts w:hint="eastAsia"/>
-        </w:rPr>
-      </w:pPr>
       <w:r>
         <w:rPr>
           <w:rFonts w:hint="eastAsia"/>
@@ -34011,11 +33786,6 @@
       </w:r>
     </w:p>
     <w:p>
-      <w:pPr>
-        <w:rPr>
-          <w:rFonts w:hint="eastAsia"/>
-        </w:rPr>
-      </w:pPr>
       <w:r>
         <w:rPr>
           <w:rFonts w:hint="eastAsia"/>
@@ -34049,11 +33819,6 @@
     </w:p>
     <w:p/>
     <w:p>
-      <w:pPr>
-        <w:rPr>
-          <w:rFonts w:hint="eastAsia"/>
-        </w:rPr>
-      </w:pPr>
       <w:r>
         <w:rPr>
           <w:rFonts w:hint="eastAsia"/>
@@ -34086,11 +33851,6 @@
       </w:r>
     </w:p>
     <w:p>
-      <w:pPr>
-        <w:rPr>
-          <w:rFonts w:hint="eastAsia"/>
-        </w:rPr>
-      </w:pPr>
       <w:r>
         <w:rPr>
           <w:rFonts w:hint="eastAsia"/>
@@ -34185,11 +33945,6 @@
       </w:r>
     </w:p>
     <w:p>
-      <w:pPr>
-        <w:rPr>
-          <w:rFonts w:hint="eastAsia"/>
-        </w:rPr>
-      </w:pPr>
       <w:r>
         <w:rPr>
           <w:rFonts w:hint="eastAsia"/>
@@ -34246,11 +34001,6 @@
       </w:r>
     </w:p>
     <w:p>
-      <w:pPr>
-        <w:rPr>
-          <w:rFonts w:hint="eastAsia"/>
-        </w:rPr>
-      </w:pPr>
       <w:r>
         <w:rPr>
           <w:rFonts w:hint="eastAsia"/>
@@ -34373,11 +34123,6 @@
       </w:r>
     </w:p>
     <w:p>
-      <w:pPr>
-        <w:rPr>
-          <w:rFonts w:hint="eastAsia"/>
-        </w:rPr>
-      </w:pPr>
       <w:r>
         <w:rPr>
           <w:rFonts w:hint="eastAsia"/>
@@ -34422,11 +34167,6 @@
       </w:r>
     </w:p>
     <w:p>
-      <w:pPr>
-        <w:rPr>
-          <w:rFonts w:hint="eastAsia"/>
-        </w:rPr>
-      </w:pPr>
       <w:r>
         <w:rPr>
           <w:rFonts w:hint="eastAsia"/>
@@ -34521,11 +34261,6 @@
       </w:r>
     </w:p>
     <w:p>
-      <w:pPr>
-        <w:rPr>
-          <w:rFonts w:hint="eastAsia"/>
-        </w:rPr>
-      </w:pPr>
       <w:r>
         <w:rPr>
           <w:rFonts w:hint="eastAsia"/>
@@ -34580,11 +34315,6 @@
       </w:r>
     </w:p>
     <w:p>
-      <w:pPr>
-        <w:rPr>
-          <w:rFonts w:hint="eastAsia"/>
-        </w:rPr>
-      </w:pPr>
       <w:r>
         <w:rPr>
           <w:rFonts w:hint="eastAsia"/>
@@ -34599,11 +34329,6 @@
       </w:r>
     </w:p>
     <w:p>
-      <w:pPr>
-        <w:rPr>
-          <w:rFonts w:hint="eastAsia"/>
-        </w:rPr>
-      </w:pPr>
       <w:r>
         <w:rPr>
           <w:rFonts w:hint="eastAsia"/>
@@ -34682,11 +34407,6 @@
       </w:r>
     </w:p>
     <w:p>
-      <w:pPr>
-        <w:rPr>
-          <w:rFonts w:hint="eastAsia"/>
-        </w:rPr>
-      </w:pPr>
       <w:r>
         <w:rPr>
           <w:rFonts w:hint="eastAsia"/>
@@ -34737,11 +34457,6 @@
       </w:r>
     </w:p>
     <w:p>
-      <w:pPr>
-        <w:rPr>
-          <w:rFonts w:hint="eastAsia"/>
-        </w:rPr>
-      </w:pPr>
       <w:r>
         <w:rPr>
           <w:rFonts w:hint="eastAsia"/>
@@ -34786,11 +34501,6 @@
       </w:r>
     </w:p>
     <w:p>
-      <w:pPr>
-        <w:rPr>
-          <w:rFonts w:hint="eastAsia"/>
-        </w:rPr>
-      </w:pPr>
       <w:r>
         <w:rPr>
           <w:rFonts w:hint="eastAsia"/>
@@ -34829,11 +34539,6 @@
       </w:r>
     </w:p>
     <w:p>
-      <w:pPr>
-        <w:rPr>
-          <w:rFonts w:hint="eastAsia"/>
-        </w:rPr>
-      </w:pPr>
       <w:r>
         <w:rPr>
           <w:rFonts w:hint="eastAsia"/>
@@ -34880,11 +34585,6 @@
       </w:r>
     </w:p>
     <w:p>
-      <w:pPr>
-        <w:rPr>
-          <w:rFonts w:hint="eastAsia"/>
-        </w:rPr>
-      </w:pPr>
       <w:r>
         <w:rPr>
           <w:rFonts w:hint="eastAsia"/>
@@ -34917,11 +34617,6 @@
       </w:r>
     </w:p>
     <w:p>
-      <w:pPr>
-        <w:rPr>
-          <w:rFonts w:hint="eastAsia"/>
-        </w:rPr>
-      </w:pPr>
       <w:r>
         <w:rPr>
           <w:rFonts w:hint="eastAsia"/>
@@ -34949,11 +34644,6 @@
     </w:p>
     <w:p/>
     <w:p>
-      <w:pPr>
-        <w:rPr>
-          <w:rFonts w:hint="eastAsia"/>
-        </w:rPr>
-      </w:pPr>
       <w:r>
         <w:rPr>
           <w:rFonts w:hint="eastAsia"/>
@@ -35012,11 +34702,6 @@
       </w:r>
     </w:p>
     <w:p>
-      <w:pPr>
-        <w:rPr>
-          <w:rFonts w:hint="eastAsia"/>
-        </w:rPr>
-      </w:pPr>
       <w:r>
         <w:rPr>
           <w:rFonts w:hint="eastAsia"/>
@@ -35037,11 +34722,6 @@
       </w:r>
     </w:p>
     <w:p>
-      <w:pPr>
-        <w:rPr>
-          <w:rFonts w:hint="eastAsia"/>
-        </w:rPr>
-      </w:pPr>
       <w:r>
         <w:rPr>
           <w:rFonts w:hint="eastAsia"/>
@@ -35106,11 +34786,6 @@
       </w:r>
     </w:p>
     <w:p>
-      <w:pPr>
-        <w:rPr>
-          <w:rFonts w:hint="eastAsia"/>
-        </w:rPr>
-      </w:pPr>
       <w:r>
         <w:rPr>
           <w:rFonts w:hint="eastAsia"/>
@@ -35142,11 +34817,6 @@
       </w:r>
     </w:p>
     <w:p>
-      <w:pPr>
-        <w:rPr>
-          <w:rFonts w:hint="eastAsia"/>
-        </w:rPr>
-      </w:pPr>
       <w:r>
         <w:rPr>
           <w:rFonts w:hint="eastAsia"/>
@@ -35185,11 +34855,6 @@
       </w:r>
     </w:p>
     <w:p>
-      <w:pPr>
-        <w:rPr>
-          <w:rFonts w:hint="eastAsia"/>
-        </w:rPr>
-      </w:pPr>
       <w:r>
         <w:rPr>
           <w:rFonts w:hint="eastAsia"/>
@@ -35247,11 +34912,6 @@
       </w:r>
     </w:p>
     <w:p>
-      <w:pPr>
-        <w:rPr>
-          <w:rFonts w:hint="eastAsia"/>
-        </w:rPr>
-      </w:pPr>
       <w:r>
         <w:rPr>
           <w:rFonts w:hint="eastAsia"/>
@@ -35334,11 +34994,6 @@
       </w:r>
     </w:p>
     <w:p>
-      <w:pPr>
-        <w:rPr>
-          <w:rFonts w:hint="eastAsia"/>
-        </w:rPr>
-      </w:pPr>
       <w:r>
         <w:rPr>
           <w:rFonts w:hint="eastAsia"/>
@@ -35407,11 +35062,6 @@
       </w:r>
     </w:p>
     <w:p>
-      <w:pPr>
-        <w:rPr>
-          <w:rFonts w:hint="eastAsia"/>
-        </w:rPr>
-      </w:pPr>
       <w:r>
         <w:rPr>
           <w:rFonts w:hint="eastAsia"/>
@@ -35438,11 +35088,6 @@
       </w:r>
     </w:p>
     <w:p>
-      <w:pPr>
-        <w:rPr>
-          <w:rFonts w:hint="eastAsia"/>
-        </w:rPr>
-      </w:pPr>
       <w:r>
         <w:rPr>
           <w:rFonts w:hint="eastAsia"/>
@@ -35476,11 +35121,6 @@
       </w:r>
     </w:p>
     <w:p>
-      <w:pPr>
-        <w:rPr>
-          <w:rFonts w:hint="eastAsia"/>
-        </w:rPr>
-      </w:pPr>
       <w:r>
         <w:rPr>
           <w:rFonts w:hint="eastAsia"/>
@@ -35556,11 +35196,6 @@
       </w:r>
     </w:p>
     <w:p>
-      <w:pPr>
-        <w:rPr>
-          <w:rFonts w:hint="eastAsia"/>
-        </w:rPr>
-      </w:pPr>
       <w:r>
         <w:rPr>
           <w:rFonts w:hint="eastAsia"/>
@@ -35593,11 +35228,6 @@
       </w:r>
     </w:p>
     <w:p>
-      <w:pPr>
-        <w:rPr>
-          <w:rFonts w:hint="eastAsia"/>
-        </w:rPr>
-      </w:pPr>
       <w:r>
         <w:rPr>
           <w:rFonts w:hint="eastAsia"/>
@@ -35648,11 +35278,6 @@
       </w:r>
     </w:p>
     <w:p>
-      <w:pPr>
-        <w:rPr>
-          <w:rFonts w:hint="eastAsia"/>
-        </w:rPr>
-      </w:pPr>
       <w:r>
         <w:rPr>
           <w:rFonts w:hint="eastAsia"/>
@@ -35706,11 +35331,6 @@
       </w:r>
     </w:p>
     <w:p>
-      <w:pPr>
-        <w:rPr>
-          <w:rFonts w:hint="eastAsia"/>
-        </w:rPr>
-      </w:pPr>
       <w:r>
         <w:rPr>
           <w:rFonts w:hint="eastAsia"/>
@@ -35766,11 +35386,6 @@
       </w:r>
     </w:p>
     <w:p>
-      <w:pPr>
-        <w:rPr>
-          <w:rFonts w:hint="eastAsia"/>
-        </w:rPr>
-      </w:pPr>
       <w:r>
         <w:rPr>
           <w:rFonts w:hint="eastAsia"/>
@@ -35807,9 +35422,6 @@
     <w:p>
       <w:pPr>
         <w:ind w:firstLine="420"/>
-        <w:rPr>
-          <w:rFonts w:hint="eastAsia"/>
-        </w:rPr>
       </w:pPr>
       <w:proofErr w:type="gramStart"/>
       <w:r>
@@ -36037,9 +35649,6 @@
           <w:ilvl w:val="2"/>
           <w:numId w:val="1"/>
         </w:numPr>
-        <w:rPr>
-          <w:rFonts w:hint="eastAsia"/>
-        </w:rPr>
       </w:pPr>
       <w:r>
         <w:rPr>
@@ -36074,27 +35683,15 @@
           <w:ilvl w:val="2"/>
           <w:numId w:val="1"/>
         </w:numPr>
-        <w:rPr>
-          <w:rFonts w:hint="eastAsia"/>
-        </w:rPr>
       </w:pPr>
       <w:r>
         <w:t>EthernetMonitor</w:t>
       </w:r>
     </w:p>
-    <w:p>
-      <w:pPr>
-        <w:rPr>
-          <w:rFonts w:hint="eastAsia"/>
-        </w:rPr>
-      </w:pPr>
-    </w:p>
+    <w:p/>
     <w:p>
       <w:pPr>
         <w:pStyle w:val="3"/>
-        <w:rPr>
-          <w:rFonts w:hint="eastAsia"/>
-        </w:rPr>
       </w:pPr>
       <w:proofErr w:type="gramStart"/>
       <w:r>
@@ -36103,28 +35700,14 @@
       <w:proofErr w:type="gramEnd"/>
     </w:p>
     <w:p>
-      <w:pPr>
-        <w:rPr>
-          <w:rFonts w:hint="eastAsia"/>
-        </w:rPr>
-      </w:pPr>
       <w:r>
         <w:t>frameworks\opt\net\ethernet</w:t>
       </w:r>
     </w:p>
-    <w:p>
-      <w:pPr>
-        <w:rPr>
-          <w:rFonts w:hint="eastAsia"/>
-        </w:rPr>
-      </w:pPr>
-    </w:p>
+    <w:p/>
     <w:p>
       <w:pPr>
         <w:pStyle w:val="1"/>
-        <w:rPr>
-          <w:rFonts w:hint="eastAsia"/>
-        </w:rPr>
       </w:pPr>
       <w:r>
         <w:lastRenderedPageBreak/>
@@ -36132,11 +35715,6 @@
       </w:r>
     </w:p>
     <w:p>
-      <w:pPr>
-        <w:rPr>
-          <w:rFonts w:hint="eastAsia"/>
-        </w:rPr>
-      </w:pPr>
       <w:r>
         <w:rPr>
           <w:rFonts w:hint="eastAsia"/>
@@ -36157,11 +35735,6 @@
       </w:r>
     </w:p>
     <w:p>
-      <w:pPr>
-        <w:rPr>
-          <w:rFonts w:hint="eastAsia"/>
-        </w:rPr>
-      </w:pPr>
       <w:r>
         <w:rPr>
           <w:rFonts w:hint="eastAsia"/>
@@ -36240,9 +35813,6 @@
     <w:p>
       <w:pPr>
         <w:pStyle w:val="2"/>
-        <w:rPr>
-          <w:rFonts w:hint="eastAsia"/>
-        </w:rPr>
       </w:pPr>
       <w:r>
         <w:rPr>
@@ -36252,11 +35822,6 @@
       </w:r>
     </w:p>
     <w:p>
-      <w:pPr>
-        <w:rPr>
-          <w:rFonts w:hint="eastAsia"/>
-        </w:rPr>
-      </w:pPr>
       <w:hyperlink r:id="rId51" w:history="1">
         <w:r>
           <w:rPr>
@@ -36279,7 +35844,6 @@
       <w:pPr>
         <w:rPr>
           <w:rStyle w:val="a6"/>
-          <w:rFonts w:hint="eastAsia"/>
         </w:rPr>
       </w:pPr>
       <w:hyperlink r:id="rId52" w:history="1">
@@ -44154,9 +43718,6 @@
     <w:p>
       <w:pPr>
         <w:pStyle w:val="3"/>
-        <w:rPr>
-          <w:rFonts w:hint="eastAsia"/>
-        </w:rPr>
       </w:pPr>
       <w:r>
         <w:rPr>
@@ -44220,11 +43781,6 @@
       </w:r>
     </w:p>
     <w:p>
-      <w:pPr>
-        <w:rPr>
-          <w:rFonts w:hint="eastAsia"/>
-        </w:rPr>
-      </w:pPr>
       <w:proofErr w:type="gramStart"/>
       <w:r>
         <w:t>tcpdump</w:t>
@@ -44241,11 +43797,6 @@
       </w:r>
     </w:p>
     <w:p>
-      <w:pPr>
-        <w:rPr>
-          <w:rFonts w:hint="eastAsia"/>
-        </w:rPr>
-      </w:pPr>
       <w:r>
         <w:rPr>
           <w:rFonts w:hint="eastAsia"/>
@@ -44278,11 +43829,6 @@
       </w:r>
     </w:p>
     <w:p>
-      <w:pPr>
-        <w:rPr>
-          <w:rFonts w:hint="eastAsia"/>
-        </w:rPr>
-      </w:pPr>
       <w:r>
         <w:rPr>
           <w:rFonts w:hint="eastAsia"/>
@@ -44303,11 +43849,6 @@
       </w:r>
     </w:p>
     <w:p>
-      <w:pPr>
-        <w:rPr>
-          <w:rFonts w:hint="eastAsia"/>
-        </w:rPr>
-      </w:pPr>
       <w:r>
         <w:rPr>
           <w:rFonts w:hint="eastAsia"/>
@@ -44335,11 +43876,6 @@
     </w:p>
     <w:p/>
     <w:p>
-      <w:pPr>
-        <w:rPr>
-          <w:rFonts w:hint="eastAsia"/>
-        </w:rPr>
-      </w:pPr>
       <w:r>
         <w:rPr>
           <w:rFonts w:hint="eastAsia"/>
@@ -44360,11 +43896,6 @@
       </w:r>
     </w:p>
     <w:p>
-      <w:pPr>
-        <w:rPr>
-          <w:rFonts w:hint="eastAsia"/>
-        </w:rPr>
-      </w:pPr>
       <w:r>
         <w:rPr>
           <w:rFonts w:hint="eastAsia"/>
@@ -44385,11 +43916,6 @@
       </w:r>
     </w:p>
     <w:p>
-      <w:pPr>
-        <w:rPr>
-          <w:rFonts w:hint="eastAsia"/>
-        </w:rPr>
-      </w:pPr>
       <w:r>
         <w:rPr>
           <w:rFonts w:hint="eastAsia"/>
@@ -44433,24 +43959,43 @@
         <w:t>是核心类，这里不会被调用</w:t>
       </w:r>
     </w:p>
-    <w:p>
+    <w:p/>
+    <w:p>
+      <w:hyperlink r:id="rId67" w:history="1">
+        <w:r>
+          <w:rPr>
+            <w:rStyle w:val="a6"/>
+            <w:rFonts w:hint="eastAsia"/>
+          </w:rPr>
+          <w:t>Android</w:t>
+        </w:r>
+        <w:r>
+          <w:rPr>
+            <w:rStyle w:val="a6"/>
+            <w:rFonts w:hint="eastAsia"/>
+          </w:rPr>
+          <w:t>中设置</w:t>
+        </w:r>
+        <w:r>
+          <w:rPr>
+            <w:rStyle w:val="a6"/>
+            <w:rFonts w:hint="eastAsia"/>
+          </w:rPr>
+          <w:t>Ethernet</w:t>
+        </w:r>
+        <w:r>
+          <w:rPr>
+            <w:rStyle w:val="a6"/>
+            <w:rFonts w:hint="eastAsia"/>
+          </w:rPr>
+          <w:t>为默认网络类型</w:t>
+        </w:r>
+      </w:hyperlink>
       <w:bookmarkStart w:id="13" w:name="_GoBack"/>
       <w:bookmarkEnd w:id="13"/>
     </w:p>
     <w:p>
-      <w:pPr>
-        <w:rPr>
-          <w:rFonts w:hint="eastAsia"/>
-        </w:rPr>
-      </w:pPr>
-    </w:p>
-    <w:p>
-      <w:pPr>
-        <w:rPr>
-          <w:rFonts w:hint="eastAsia"/>
-        </w:rPr>
-      </w:pPr>
-      <w:hyperlink r:id="rId67" w:history="1">
+      <w:hyperlink r:id="rId68" w:history="1">
         <w:r>
           <w:rPr>
             <w:rStyle w:val="a6"/>
@@ -44538,7 +44083,7 @@
       </w:r>
     </w:p>
     <w:p>
-      <w:hyperlink r:id="rId68" w:history="1">
+      <w:hyperlink r:id="rId69" w:history="1">
         <w:r>
           <w:rPr>
             <w:rStyle w:val="a6"/>
@@ -44572,7 +44117,7 @@
           <w:szCs w:val="24"/>
         </w:rPr>
       </w:pPr>
-      <w:hyperlink r:id="rId69" w:history="1">
+      <w:hyperlink r:id="rId70" w:history="1">
         <w:r>
           <w:rPr>
             <w:rFonts w:ascii="Helvetica" w:eastAsia="宋体" w:hAnsi="Helvetica" w:cs="Helvetica"/>
@@ -44602,7 +44147,7 @@
       </w:hyperlink>
     </w:p>
     <w:p>
-      <w:hyperlink r:id="rId70" w:history="1">
+      <w:hyperlink r:id="rId71" w:history="1">
         <w:r>
           <w:rPr>
             <w:rStyle w:val="a6"/>
@@ -44620,7 +44165,7 @@
       </w:hyperlink>
     </w:p>
     <w:p>
-      <w:hyperlink r:id="rId71" w:history="1">
+      <w:hyperlink r:id="rId72" w:history="1">
         <w:r>
           <w:rPr>
             <w:rStyle w:val="a6"/>
@@ -44643,7 +44188,7 @@
       </w:r>
     </w:p>
     <w:p>
-      <w:hyperlink r:id="rId72" w:history="1">
+      <w:hyperlink r:id="rId73" w:history="1">
         <w:r>
           <w:rPr>
             <w:rStyle w:val="a6"/>
@@ -44654,7 +44199,7 @@
     </w:p>
     <w:p/>
     <w:p>
-      <w:hyperlink r:id="rId73" w:history="1">
+      <w:hyperlink r:id="rId74" w:history="1">
         <w:r>
           <w:rPr>
             <w:rStyle w:val="a6"/>
@@ -44673,7 +44218,7 @@
     </w:p>
     <w:p/>
     <w:p>
-      <w:hyperlink r:id="rId74" w:history="1">
+      <w:hyperlink r:id="rId75" w:history="1">
         <w:r>
           <w:rPr>
             <w:rStyle w:val="a6"/>
@@ -44683,7 +44228,7 @@
       </w:hyperlink>
     </w:p>
     <w:p>
-      <w:hyperlink r:id="rId75" w:history="1">
+      <w:hyperlink r:id="rId76" w:history="1">
         <w:r>
           <w:rPr>
             <w:rStyle w:val="a6"/>
@@ -44693,7 +44238,7 @@
       </w:hyperlink>
     </w:p>
     <w:p>
-      <w:hyperlink r:id="rId76" w:history="1">
+      <w:hyperlink r:id="rId77" w:history="1">
         <w:r>
           <w:rPr>
             <w:rStyle w:val="a6"/>
@@ -44704,7 +44249,7 @@
     </w:p>
     <w:p/>
     <w:p>
-      <w:hyperlink r:id="rId77" w:history="1">
+      <w:hyperlink r:id="rId78" w:history="1">
         <w:r>
           <w:rPr>
             <w:rStyle w:val="a6"/>
@@ -45047,9 +44592,6 @@
     <w:p>
       <w:pPr>
         <w:pStyle w:val="a8"/>
-        <w:rPr>
-          <w:rFonts w:hint="eastAsia"/>
-        </w:rPr>
       </w:pPr>
       <w:r>
         <w:rPr>
@@ -51252,7 +50794,7 @@
   <a:extraClrSchemeLst/>
   <a:extLst>
     <a:ext uri="{05A4C25C-085E-4340-85A3-A5531E510DB2}">
-      <thm15:themeFamily xmlns:thm15="http://schemas.microsoft.com/office/thememl/2012/main" xmlns="" name="Office Theme" id="{62F939B6-93AF-4DB8-9C6B-D6C7DFDC589F}" vid="{4A3C46E8-61CC-4603-A589-7422A47A8E4A}"/>
+      <thm15:themeFamily xmlns="" xmlns:thm15="http://schemas.microsoft.com/office/thememl/2012/main" name="Office Theme" id="{62F939B6-93AF-4DB8-9C6B-D6C7DFDC589F}" vid="{4A3C46E8-61CC-4603-A589-7422A47A8E4A}"/>
     </a:ext>
   </a:extLst>
 </a:theme>
@@ -51263,7 +50805,7 @@
 </file>
 
 <file path=customXml/itemProps1.xml><?xml version="1.0" encoding="utf-8"?>
-<ds:datastoreItem xmlns:ds="http://schemas.openxmlformats.org/officeDocument/2006/customXml" ds:itemID="{165467EB-8296-48C4-B74D-F5B4FD1B732E}">
+<ds:datastoreItem xmlns:ds="http://schemas.openxmlformats.org/officeDocument/2006/customXml" ds:itemID="{6E3029C8-0DDF-4E18-926D-0035B4870D39}">
   <ds:schemaRefs>
     <ds:schemaRef ds:uri="http://schemas.openxmlformats.org/officeDocument/2006/bibliography"/>
   </ds:schemaRefs>

</xml_diff>